<commit_message>
added collapsable within projects
</commit_message>
<xml_diff>
--- a/resume/nicolasSanJoseResume.docx
+++ b/resume/nicolasSanJoseResume.docx
@@ -98,7 +98,7 @@
           <w:vertAlign w:val="baseline"/>
           <w:rtl w:val="0"/>
         </w:rPr>
-        <w:t xml:space="preserve">Expected May 2018 </w:t>
+        <w:t xml:space="preserve">Expected 2018 </w:t>
       </w:r>
       <w:r>
         <w:rPr>
@@ -138,27 +138,43 @@
           <w:between w:space="0" w:sz="0" w:val="nil"/>
         </w:pBdr>
         <w:shd w:fill="auto" w:val="clear"/>
-        <w:spacing w:after="200" w:before="0" w:line="240" w:lineRule="auto"/>
+        <w:spacing w:after="0" w:before="0" w:line="240" w:lineRule="auto"/>
         <w:ind w:left="0" w:right="0" w:firstLine="0"/>
         <w:contextualSpacing w:val="0"/>
         <w:jc w:val="left"/>
-        <w:rPr>
-          <w:rFonts w:ascii="Book Antiqua" w:cs="Book Antiqua" w:eastAsia="Book Antiqua" w:hAnsi="Book Antiqua"/>
-          <w:b w:val="0"/>
-          <w:i w:val="0"/>
-          <w:smallCaps w:val="0"/>
-          <w:strike w:val="0"/>
-          <w:color w:val="000000"/>
-          <w:u w:val="none"/>
-          <w:shd w:fill="auto" w:val="clear"/>
-          <w:vertAlign w:val="baseline"/>
-        </w:rPr>
-      </w:pPr>
-      <w:r>
-        <w:rPr>
-          <w:rtl w:val="0"/>
-        </w:rPr>
-        <w:t xml:space="preserve">Dean’s List, Spring 2017</w:t>
+        <w:rPr/>
+      </w:pPr>
+      <w:r>
+        <w:rPr>
+          <w:rtl w:val="0"/>
+        </w:rPr>
+        <w:t xml:space="preserve">Presidential Scholarship</w:t>
+      </w:r>
+    </w:p>
+    <w:p>
+      <w:pPr>
+        <w:keepNext w:val="0"/>
+        <w:keepLines w:val="0"/>
+        <w:widowControl w:val="1"/>
+        <w:pBdr>
+          <w:top w:space="0" w:sz="0" w:val="nil"/>
+          <w:left w:space="0" w:sz="0" w:val="nil"/>
+          <w:bottom w:space="0" w:sz="0" w:val="nil"/>
+          <w:right w:space="0" w:sz="0" w:val="nil"/>
+          <w:between w:space="0" w:sz="0" w:val="nil"/>
+        </w:pBdr>
+        <w:shd w:fill="auto" w:val="clear"/>
+        <w:spacing w:after="0" w:before="0" w:line="240" w:lineRule="auto"/>
+        <w:ind w:left="0" w:right="0" w:firstLine="0"/>
+        <w:contextualSpacing w:val="0"/>
+        <w:jc w:val="left"/>
+        <w:rPr/>
+      </w:pPr>
+      <w:r>
+        <w:rPr>
+          <w:rtl w:val="0"/>
+        </w:rPr>
+        <w:t xml:space="preserve">Dean’s List</w:t>
       </w:r>
       <w:r>
         <w:rPr>
@@ -346,7 +362,7 @@
         <w:rPr>
           <w:rtl w:val="0"/>
         </w:rPr>
-        <w:t xml:space="preserve"> Direct3D (with HLSL), OpenGL (with GLSL)</w:t>
+        <w:t xml:space="preserve"> Direct3D 11 (with HLSL), OpenGL (with GLSL)</w:t>
         <w:tab/>
       </w:r>
       <w:r>
@@ -392,7 +408,7 @@
         <w:rPr>
           <w:rtl w:val="0"/>
         </w:rPr>
-        <w:t xml:space="preserve"> Phong Interpolation and Blinn-Phong Reflection, Deferred Shading and Lighting Pre-Pass, Texture Maps (normal, specular, </w:t>
+        <w:t xml:space="preserve"> Phong Shading and Blinn-Phong Reflection, Physically Based Rendering, Forward and Deferred Rendering, Texture Maps (normal, </w:t>
       </w:r>
       <w:r>
         <w:rPr>
@@ -404,7 +420,7 @@
         <w:rPr>
           <w:rtl w:val="0"/>
         </w:rPr>
-        <w:t xml:space="preserve">), Cascaded Shadow Mapping, Particle Emitters, Post Processing (motion blur, DoF, bloom)</w:t>
+        <w:t xml:space="preserve">), Cascaded Shadow Mapping, Particle Emitters, Post-Processing (bloom)</w:t>
       </w:r>
       <w:r>
         <w:rPr>
@@ -444,7 +460,14 @@
           <w:b w:val="1"/>
           <w:rtl w:val="0"/>
         </w:rPr>
-        <w:t xml:space="preserve">Jetpack Joyride Clone, as Graphics and Gameplay Programmer (team of 3)</w:t>
+        <w:t xml:space="preserve">DirectX 11 Graphics Engine</w:t>
+      </w:r>
+      <w:r>
+        <w:rPr>
+          <w:b w:val="1"/>
+          <w:rtl w:val="0"/>
+        </w:rPr>
+        <w:t xml:space="preserve">, as Graphics and Gameplay Programmer (team of 3)</w:t>
       </w:r>
     </w:p>
     <w:p>
@@ -458,7 +481,19 @@
           <w:rtl w:val="0"/>
         </w:rPr>
         <w:tab/>
-        <w:t xml:space="preserve">2.5D endless side scroller game, intended to show our graphics engine’s capabilities</w:t>
+        <w:t xml:space="preserve">2.5D endless side scroller game, intended to sh</w:t>
+      </w:r>
+      <w:r>
+        <w:rPr>
+          <w:rtl w:val="0"/>
+        </w:rPr>
+        <w:t xml:space="preserve">o</w:t>
+      </w:r>
+      <w:r>
+        <w:rPr>
+          <w:rtl w:val="0"/>
+        </w:rPr>
+        <w:t xml:space="preserve">w our graphics engine’s capabilities</w:t>
       </w:r>
     </w:p>
     <w:p>
@@ -610,7 +645,42 @@
         <w:rPr>
           <w:rtl w:val="0"/>
         </w:rPr>
-        <w:t xml:space="preserve">Participated in level design and arrangement</w:t>
+        <w:t xml:space="preserve">Programmed visual communication and networking features</w:t>
+      </w:r>
+      <w:r>
+        <w:rPr>
+          <w:rtl w:val="0"/>
+        </w:rPr>
+      </w:r>
+    </w:p>
+    <w:p>
+      <w:pPr>
+        <w:spacing w:line="240" w:lineRule="auto"/>
+        <w:contextualSpacing w:val="0"/>
+        <w:rPr>
+          <w:b w:val="1"/>
+        </w:rPr>
+      </w:pPr>
+      <w:r>
+        <w:rPr>
+          <w:b w:val="1"/>
+          <w:rtl w:val="0"/>
+        </w:rPr>
+        <w:t xml:space="preserve">PolyRunner, as Gameplay Programmer (team of 4)</w:t>
+      </w:r>
+    </w:p>
+    <w:p>
+      <w:pPr>
+        <w:spacing w:line="240" w:lineRule="auto"/>
+        <w:ind w:left="1440" w:hanging="720"/>
+        <w:contextualSpacing w:val="0"/>
+        <w:rPr/>
+      </w:pPr>
+      <w:r>
+        <w:rPr>
+          <w:rtl w:val="0"/>
+        </w:rPr>
+        <w:t xml:space="preserve">VR procedural endless runner game, intended for playing with an Oculus Rift</w:t>
       </w:r>
     </w:p>
     <w:p>
@@ -627,42 +697,24 @@
         <w:rPr>
           <w:rtl w:val="0"/>
         </w:rPr>
-        <w:t xml:space="preserve">Programmed visual communication and networking features</w:t>
-      </w:r>
-      <w:r>
-        <w:rPr>
-          <w:rtl w:val="0"/>
-        </w:rPr>
-      </w:r>
-    </w:p>
-    <w:p>
-      <w:pPr>
-        <w:spacing w:line="240" w:lineRule="auto"/>
-        <w:contextualSpacing w:val="0"/>
-        <w:rPr>
-          <w:b w:val="1"/>
-        </w:rPr>
-      </w:pPr>
-      <w:r>
-        <w:rPr>
-          <w:b w:val="1"/>
-          <w:rtl w:val="0"/>
-        </w:rPr>
-        <w:t xml:space="preserve">PolyRunner, as Gameplay Programmer (team of 4)</w:t>
-      </w:r>
-    </w:p>
-    <w:p>
-      <w:pPr>
-        <w:spacing w:line="240" w:lineRule="auto"/>
-        <w:ind w:left="1440" w:hanging="720"/>
-        <w:contextualSpacing w:val="0"/>
-        <w:rPr/>
-      </w:pPr>
-      <w:r>
-        <w:rPr>
-          <w:rtl w:val="0"/>
-        </w:rPr>
-        <w:t xml:space="preserve">VR procedural endless runner game, intended for playing with an Oculus Rift</w:t>
+        <w:t xml:space="preserve">Played as a damaged alien </w:t>
+      </w:r>
+      <w:r>
+        <w:rPr>
+          <w:rtl w:val="0"/>
+        </w:rPr>
+        <w:t xml:space="preserve">spaceship escaping across</w:t>
+      </w:r>
+      <w:r>
+        <w:rPr>
+          <w:rtl w:val="0"/>
+        </w:rPr>
+        <w:t xml:space="preserve"> the desert near Area 51</w:t>
+      </w:r>
+      <w:r>
+        <w:rPr>
+          <w:rtl w:val="0"/>
+        </w:rPr>
       </w:r>
     </w:p>
     <w:p>
@@ -679,24 +731,7 @@
         <w:rPr>
           <w:rtl w:val="0"/>
         </w:rPr>
-        <w:t xml:space="preserve">Played as a damaged alien </w:t>
-      </w:r>
-      <w:r>
-        <w:rPr>
-          <w:rtl w:val="0"/>
-        </w:rPr>
-        <w:t xml:space="preserve">spaceship escaping across</w:t>
-      </w:r>
-      <w:r>
-        <w:rPr>
-          <w:rtl w:val="0"/>
-        </w:rPr>
-        <w:t xml:space="preserve"> the desert near Area 51</w:t>
-      </w:r>
-      <w:r>
-        <w:rPr>
-          <w:rtl w:val="0"/>
-        </w:rPr>
+        <w:t xml:space="preserve">Made in Unity using C# and Oculus SDK</w:t>
       </w:r>
     </w:p>
     <w:p>
@@ -713,7 +748,7 @@
         <w:rPr>
           <w:rtl w:val="0"/>
         </w:rPr>
-        <w:t xml:space="preserve">Made in Unity using C# and Oculus SDK</w:t>
+        <w:t xml:space="preserve">Participated in level design and player control design</w:t>
       </w:r>
     </w:p>
     <w:p>
@@ -730,7 +765,37 @@
         <w:rPr>
           <w:rtl w:val="0"/>
         </w:rPr>
-        <w:t xml:space="preserve">Participated in level design and player control design</w:t>
+        <w:t xml:space="preserve">Programmed player controls and procedural generation of obstacles</w:t>
+      </w:r>
+    </w:p>
+    <w:p>
+      <w:pPr>
+        <w:spacing w:line="240" w:lineRule="auto"/>
+        <w:contextualSpacing w:val="0"/>
+        <w:rPr>
+          <w:b w:val="1"/>
+        </w:rPr>
+      </w:pPr>
+      <w:r>
+        <w:rPr>
+          <w:b w:val="1"/>
+          <w:rtl w:val="0"/>
+        </w:rPr>
+        <w:t xml:space="preserve">Dolphin Flip, as Gameplay Programmer (team of 4)</w:t>
+      </w:r>
+    </w:p>
+    <w:p>
+      <w:pPr>
+        <w:spacing w:line="240" w:lineRule="auto"/>
+        <w:ind w:left="1440" w:hanging="720"/>
+        <w:contextualSpacing w:val="0"/>
+        <w:rPr/>
+      </w:pPr>
+      <w:r>
+        <w:rPr>
+          <w:rtl w:val="0"/>
+        </w:rPr>
+        <w:t xml:space="preserve">2D launcher, mobile game for Android phones or tablets</w:t>
       </w:r>
     </w:p>
     <w:p>
@@ -747,37 +812,7 @@
         <w:rPr>
           <w:rtl w:val="0"/>
         </w:rPr>
-        <w:t xml:space="preserve">Programmed player controls and procedural generation of obstacles</w:t>
-      </w:r>
-    </w:p>
-    <w:p>
-      <w:pPr>
-        <w:spacing w:line="240" w:lineRule="auto"/>
-        <w:contextualSpacing w:val="0"/>
-        <w:rPr>
-          <w:b w:val="1"/>
-        </w:rPr>
-      </w:pPr>
-      <w:r>
-        <w:rPr>
-          <w:b w:val="1"/>
-          <w:rtl w:val="0"/>
-        </w:rPr>
-        <w:t xml:space="preserve">Dolphin Flip, as Gameplay Programmer (team of 4)</w:t>
-      </w:r>
-    </w:p>
-    <w:p>
-      <w:pPr>
-        <w:spacing w:line="240" w:lineRule="auto"/>
-        <w:ind w:left="1440" w:hanging="720"/>
-        <w:contextualSpacing w:val="0"/>
-        <w:rPr/>
-      </w:pPr>
-      <w:r>
-        <w:rPr>
-          <w:rtl w:val="0"/>
-        </w:rPr>
-        <w:t xml:space="preserve">2D launcher, mobile game for Android phones or tablets</w:t>
+        <w:t xml:space="preserve">Played as a dolphin with dreams of the stars and rocket fuel to spare</w:t>
       </w:r>
     </w:p>
     <w:p>
@@ -794,7 +829,7 @@
         <w:rPr>
           <w:rtl w:val="0"/>
         </w:rPr>
-        <w:t xml:space="preserve">Played as a dolphin with dreams of the stars and rocket fuel to spare</w:t>
+        <w:t xml:space="preserve">Made in Unity using C#</w:t>
       </w:r>
     </w:p>
     <w:p>
@@ -811,7 +846,7 @@
         <w:rPr>
           <w:rtl w:val="0"/>
         </w:rPr>
-        <w:t xml:space="preserve">Made in Unity using C#</w:t>
+        <w:t xml:space="preserve">Participated in level design and arrangement</w:t>
       </w:r>
     </w:p>
     <w:p>
@@ -828,32 +863,8 @@
         <w:rPr>
           <w:rtl w:val="0"/>
         </w:rPr>
-        <w:t xml:space="preserve">Participated in level design and arrangement</w:t>
-      </w:r>
-    </w:p>
-    <w:p>
-      <w:pPr>
-        <w:numPr>
-          <w:ilvl w:val="0"/>
-          <w:numId w:val="1"/>
-        </w:numPr>
-        <w:spacing w:line="240" w:lineRule="auto"/>
-        <w:ind w:left="720" w:hanging="360"/>
-        <w:rPr/>
-      </w:pPr>
-      <w:r>
-        <w:rPr>
-          <w:rtl w:val="0"/>
-        </w:rPr>
         <w:t xml:space="preserve">Programmed player controls and randomized obstacle spawns</w:t>
       </w:r>
-    </w:p>
-    <w:p>
-      <w:pPr>
-        <w:spacing w:line="240" w:lineRule="auto"/>
-        <w:contextualSpacing w:val="0"/>
-        <w:rPr/>
-      </w:pPr>
       <w:r>
         <w:rPr>
           <w:rtl w:val="0"/>

</xml_diff>

<commit_message>
fixed resume word docx version
google doc lost formatting on export
</commit_message>
<xml_diff>
--- a/resume/nicolasSanJoseResume.docx
+++ b/resume/nicolasSanJoseResume.docx
@@ -199,10 +199,15 @@
         </w:rPr>
         <w:t xml:space="preserve">Relevant Coursework</w:t>
       </w:r>
-    </w:p>
-    <w:p>
-      <w:pPr>
-        <w:spacing w:after="200" w:lineRule="auto"/>
+      <w:r>
+        <w:rPr>
+          <w:rtl w:val="0"/>
+        </w:rPr>
+      </w:r>
+    </w:p>
+    <w:p>
+      <w:pPr>
+        <w:spacing w:after="0" w:lineRule="auto"/>
         <w:contextualSpacing w:val="0"/>
         <w:rPr/>
       </w:pPr>
@@ -225,15 +230,14 @@
           <w:rtl w:val="0"/>
         </w:rPr>
         <w:t xml:space="preserve">AI for Game Environments</w:t>
-        <w:tab/>
-        <w:tab/>
-      </w:r>
-      <w:r>
-        <w:rPr>
-          <w:rtl w:val="0"/>
-        </w:rPr>
-        <w:tab/>
-      </w:r>
+      </w:r>
+    </w:p>
+    <w:p>
+      <w:pPr>
+        <w:spacing w:after="0" w:lineRule="auto"/>
+        <w:contextualSpacing w:val="0"/>
+        <w:rPr/>
+      </w:pPr>
       <w:r>
         <w:rPr>
           <w:rtl w:val="0"/>
@@ -241,8 +245,18 @@
         <w:t xml:space="preserve">Data Structures and Algorithms for Games and Simulations</w:t>
         <w:tab/>
         <w:t xml:space="preserve">Online Virtual Worlds and Simulations</w:t>
-        <w:tab/>
-        <w:br w:type="textWrapping"/>
+      </w:r>
+    </w:p>
+    <w:p>
+      <w:pPr>
+        <w:spacing w:after="0" w:lineRule="auto"/>
+        <w:contextualSpacing w:val="0"/>
+        <w:rPr/>
+      </w:pPr>
+      <w:r>
+        <w:rPr>
+          <w:rtl w:val="0"/>
+        </w:rPr>
         <w:t xml:space="preserve">College Physics, Analytical Geometry, Discrete Math</w:t>
         <w:tab/>
         <w:tab/>
@@ -270,7 +284,7 @@
     <w:p>
       <w:pPr>
         <w:spacing w:line="240" w:lineRule="auto"/>
-        <w:ind w:left="720"/>
+        <w:ind w:left="0" w:firstLine="0"/>
         <w:contextualSpacing w:val="0"/>
         <w:rPr/>
       </w:pPr>
@@ -299,7 +313,7 @@
     <w:p>
       <w:pPr>
         <w:spacing w:line="240" w:lineRule="auto"/>
-        <w:ind w:left="720"/>
+        <w:ind w:left="0" w:firstLine="0"/>
         <w:contextualSpacing w:val="0"/>
         <w:rPr/>
       </w:pPr>
@@ -345,7 +359,7 @@
     <w:p>
       <w:pPr>
         <w:spacing w:line="240" w:lineRule="auto"/>
-        <w:ind w:left="720"/>
+        <w:ind w:left="0" w:firstLine="0"/>
         <w:contextualSpacing w:val="0"/>
         <w:rPr/>
       </w:pPr>
@@ -408,7 +422,7 @@
         <w:rPr>
           <w:rtl w:val="0"/>
         </w:rPr>
-        <w:t xml:space="preserve"> Phong Shading and Blinn-Phong Reflection, Physically Based Rendering, Forward and Deferred Rendering, Texture Maps (normal, </w:t>
+        <w:t xml:space="preserve"> Phong Shading and Blinn-Phong Reflection, Forward and Deferred Rendering, Texture Maps (normal, specular, </w:t>
       </w:r>
       <w:r>
         <w:rPr>
@@ -645,7 +659,7 @@
         <w:rPr>
           <w:rtl w:val="0"/>
         </w:rPr>
-        <w:t xml:space="preserve">Programmed visual communication and networking features</w:t>
+        <w:t xml:space="preserve">Programmed user interface, and networking such as a visual communication system and unique class selection</w:t>
       </w:r>
       <w:r>
         <w:rPr>

</xml_diff>